<commit_message>
Now parses GTC class name and techs
</commit_message>
<xml_diff>
--- a/Test_Schedule.docx
+++ b/Test_Schedule.docx
@@ -3835,6 +3835,38 @@
         </w:rPr>
         <w:tab/>
       </w:r>
+    </w:p>
+    <w:p>
+      <w:pPr>
+        <w:rPr>
+          <w:rFonts w:ascii="Calibri" w:hAnsi="Calibri"/>
+          <w:b/>
+          <w:color w:val="FF0000"/>
+          <w:sz w:val="16"/>
+          <w:szCs w:val="16"/>
+        </w:rPr>
+      </w:pPr>
+      <w:r>
+        <w:rPr>
+          <w:rFonts w:ascii="Calibri" w:hAnsi="Calibri"/>
+          <w:b/>
+          <w:color w:val="FF0000"/>
+          <w:sz w:val="16"/>
+          <w:szCs w:val="16"/>
+        </w:rPr>
+        <w:t>Class 8 2018</w:t>
+      </w:r>
+    </w:p>
+    <w:p>
+      <w:pPr>
+        <w:rPr>
+          <w:rFonts w:ascii="Calibri" w:hAnsi="Calibri"/>
+          <w:b/>
+          <w:color w:val="FF0000"/>
+          <w:sz w:val="16"/>
+          <w:szCs w:val="16"/>
+        </w:rPr>
+      </w:pPr>
       <w:r>
         <w:rPr>
           <w:rFonts w:ascii="Calibri" w:hAnsi="Calibri"/>
@@ -6649,9 +6681,8 @@
     <w:panose1 w:val="020B0604030504040204"/>
     <w:charset w:val="00"/>
     <w:family w:val="swiss"/>
-    <w:notTrueType/>
     <w:pitch w:val="variable"/>
-    <w:sig w:usb0="00000003" w:usb1="00000000" w:usb2="00000000" w:usb3="00000000" w:csb0="00000001" w:csb1="00000000"/>
+    <w:sig w:usb0="E1002EFF" w:usb1="C000605B" w:usb2="00000029" w:usb3="00000000" w:csb0="000101FF" w:csb1="00000000"/>
   </w:font>
   <w:font w:name="Calibri">
     <w:panose1 w:val="020F0502020204030204"/>
@@ -8591,7 +8622,7 @@
 </file>
 
 <file path=customXml/itemProps1.xml><?xml version="1.0" encoding="utf-8"?>
-<ds:datastoreItem xmlns:ds="http://schemas.openxmlformats.org/officeDocument/2006/customXml" ds:itemID="{5EA34264-79A6-4CF4-9CCB-A5D3BD195172}">
+<ds:datastoreItem xmlns:ds="http://schemas.openxmlformats.org/officeDocument/2006/customXml" ds:itemID="{F7279E1F-26EA-4514-B36D-CAE9758B3A25}">
   <ds:schemaRefs>
     <ds:schemaRef ds:uri="http://schemas.openxmlformats.org/officeDocument/2006/bibliography"/>
   </ds:schemaRefs>

</xml_diff>

<commit_message>
playing with getting dates to work
</commit_message>
<xml_diff>
--- a/Test_Schedule.docx
+++ b/Test_Schedule.docx
@@ -2809,49 +2809,55 @@
             </w:r>
           </w:p>
         </w:tc>
-        <w:sdt>
-          <w:sdtPr>
-            <w:rPr>
-              <w:rStyle w:val="Style1"/>
-            </w:rPr>
-            <w:alias w:val="GTC Class 7 Session 3 Start"/>
-            <w:tag w:val="GTC Class 7 Session 3 Start"/>
-            <w:id w:val="92977895"/>
-            <w:placeholder>
-              <w:docPart w:val="2544DFCB6D06467697C91458B86CFD49"/>
-            </w:placeholder>
-            <w:date w:fullDate="2019-01-07T00:00:00Z">
-              <w:dateFormat w:val="M/d/yyyy"/>
-              <w:lid w:val="en-US"/>
-              <w:storeMappedDataAs w:val="dateTime"/>
-              <w:calendar w:val="gregorian"/>
-            </w:date>
-          </w:sdtPr>
-          <w:sdtContent>
-            <w:tc>
-              <w:tcPr>
-                <w:tcW w:w="1260" w:type="dxa"/>
-              </w:tcPr>
-              <w:p>
-                <w:pPr>
-                  <w:rPr>
-                    <w:rFonts w:ascii="Calibri" w:hAnsi="Calibri"/>
-                    <w:b/>
-                    <w:color w:val="FF0000"/>
-                    <w:sz w:val="22"/>
-                    <w:szCs w:val="22"/>
-                  </w:rPr>
-                </w:pPr>
+        <w:tc>
+          <w:tcPr>
+            <w:tcW w:w="1260" w:type="dxa"/>
+          </w:tcPr>
+          <w:p>
+            <w:pPr>
+              <w:rPr>
+                <w:rFonts w:ascii="Calibri" w:hAnsi="Calibri"/>
+                <w:b/>
+                <w:color w:val="FF0000"/>
+                <w:sz w:val="22"/>
+                <w:szCs w:val="22"/>
+              </w:rPr>
+            </w:pPr>
+            <w:r>
+              <w:rPr>
+                <w:rStyle w:val="Style1"/>
+              </w:rPr>
+              <w:t xml:space="preserve">A </w:t>
+            </w:r>
+            <w:sdt>
+              <w:sdtPr>
+                <w:rPr>
+                  <w:rStyle w:val="Style1"/>
+                </w:rPr>
+                <w:alias w:val="GTC Class 7 Session 3 Start"/>
+                <w:tag w:val="GTC Class 7 Session 3 Start"/>
+                <w:id w:val="92977895"/>
+                <w:placeholder>
+                  <w:docPart w:val="2544DFCB6D06467697C91458B86CFD49"/>
+                </w:placeholder>
+                <w:date w:fullDate="2019-01-07T00:00:00Z">
+                  <w:dateFormat w:val="M/d/yyyy"/>
+                  <w:lid w:val="en-US"/>
+                  <w:storeMappedDataAs w:val="dateTime"/>
+                  <w:calendar w:val="gregorian"/>
+                </w:date>
+              </w:sdtPr>
+              <w:sdtContent>
                 <w:r>
                   <w:rPr>
                     <w:rStyle w:val="Style1"/>
                   </w:rPr>
                   <w:t>1/7/2019</w:t>
                 </w:r>
-              </w:p>
-            </w:tc>
-          </w:sdtContent>
-        </w:sdt>
+              </w:sdtContent>
+            </w:sdt>
+          </w:p>
+        </w:tc>
         <w:sdt>
           <w:sdtPr>
             <w:rPr>
@@ -8622,7 +8628,7 @@
 </file>
 
 <file path=customXml/itemProps1.xml><?xml version="1.0" encoding="utf-8"?>
-<ds:datastoreItem xmlns:ds="http://schemas.openxmlformats.org/officeDocument/2006/customXml" ds:itemID="{F7279E1F-26EA-4514-B36D-CAE9758B3A25}">
+<ds:datastoreItem xmlns:ds="http://schemas.openxmlformats.org/officeDocument/2006/customXml" ds:itemID="{C09B75F4-3DCD-4718-8A3D-DF2F57E01245}">
   <ds:schemaRefs>
     <ds:schemaRef ds:uri="http://schemas.openxmlformats.org/officeDocument/2006/bibliography"/>
   </ds:schemaRefs>

</xml_diff>